<commit_message>
Update documentation to report 95% accuracy
</commit_message>
<xml_diff>
--- a/DescOfApproach04102015.docx
+++ b/DescOfApproach04102015.docx
@@ -109,7 +109,7 @@
       <w:tblGrid>
         <w:gridCol w:w="2660"/>
         <w:gridCol w:w="960"/>
-        <w:gridCol w:w="694"/>
+        <w:gridCol w:w="799"/>
       </w:tblGrid>
       <w:tr>
         <w:trPr>
@@ -182,7 +182,7 @@
                 <w:color w:val="000000"/>
                 <w:lang w:val="en-US" w:eastAsia="es-ES"/>
               </w:rPr>
-              <w:t>131</w:t>
+              <w:t>473</w:t>
             </w:r>
           </w:p>
         </w:tc>
@@ -291,7 +291,7 @@
                 <w:color w:val="000000"/>
                 <w:lang w:val="en-US" w:eastAsia="es-ES"/>
               </w:rPr>
-              <w:t>121</w:t>
+              <w:t>449</w:t>
             </w:r>
           </w:p>
         </w:tc>
@@ -315,7 +315,6 @@
               <w:jc w:val="right"/>
               <w:rPr>
                 <w:rFonts w:ascii="Calibri" w:eastAsia="Times New Roman" w:hAnsi="Calibri" w:cs="Times New Roman"/>
-                <w:b/>
                 <w:bCs/>
                 <w:color w:val="000000"/>
                 <w:lang w:val="en-US" w:eastAsia="es-ES"/>
@@ -324,22 +323,11 @@
             <w:r>
               <w:rPr>
                 <w:rFonts w:ascii="Calibri" w:eastAsia="Times New Roman" w:hAnsi="Calibri" w:cs="Times New Roman"/>
-                <w:b/>
                 <w:bCs/>
                 <w:color w:val="000000"/>
                 <w:lang w:val="en-US" w:eastAsia="es-ES"/>
               </w:rPr>
-              <w:t>92.4</w:t>
-            </w:r>
-            <w:r>
-              <w:rPr>
-                <w:rFonts w:ascii="Calibri" w:eastAsia="Times New Roman" w:hAnsi="Calibri" w:cs="Times New Roman"/>
-                <w:b/>
-                <w:bCs/>
-                <w:color w:val="000000"/>
-                <w:lang w:val="en-US" w:eastAsia="es-ES"/>
-              </w:rPr>
-              <w:t>%</w:t>
+              <w:t>94.93%</w:t>
             </w:r>
           </w:p>
         </w:tc>
@@ -415,7 +403,7 @@
                 <w:color w:val="000000"/>
                 <w:lang w:val="en-US" w:eastAsia="es-ES"/>
               </w:rPr>
-              <w:t>10</w:t>
+              <w:t>24</w:t>
             </w:r>
           </w:p>
         </w:tc>
@@ -439,7 +427,6 @@
               <w:jc w:val="right"/>
               <w:rPr>
                 <w:rFonts w:ascii="Calibri" w:eastAsia="Times New Roman" w:hAnsi="Calibri" w:cs="Times New Roman"/>
-                <w:b/>
                 <w:bCs/>
                 <w:color w:val="000000"/>
                 <w:lang w:val="en-US" w:eastAsia="es-ES"/>
@@ -448,22 +435,11 @@
             <w:r>
               <w:rPr>
                 <w:rFonts w:ascii="Calibri" w:eastAsia="Times New Roman" w:hAnsi="Calibri" w:cs="Times New Roman"/>
-                <w:b/>
                 <w:bCs/>
                 <w:color w:val="000000"/>
                 <w:lang w:val="en-US" w:eastAsia="es-ES"/>
               </w:rPr>
-              <w:t>7.6</w:t>
-            </w:r>
-            <w:r>
-              <w:rPr>
-                <w:rFonts w:ascii="Calibri" w:eastAsia="Times New Roman" w:hAnsi="Calibri" w:cs="Times New Roman"/>
-                <w:b/>
-                <w:bCs/>
-                <w:color w:val="000000"/>
-                <w:lang w:val="en-US" w:eastAsia="es-ES"/>
-              </w:rPr>
-              <w:t>%</w:t>
+              <w:t>5.07%</w:t>
             </w:r>
           </w:p>
         </w:tc>
@@ -539,7 +515,7 @@
                 <w:color w:val="000000"/>
                 <w:lang w:val="en-US" w:eastAsia="es-ES"/>
               </w:rPr>
-              <w:t>5</w:t>
+              <w:t>8</w:t>
             </w:r>
           </w:p>
         </w:tc>
@@ -573,7 +549,7 @@
                 <w:color w:val="000000"/>
                 <w:lang w:val="en-US" w:eastAsia="es-ES"/>
               </w:rPr>
-              <w:t>3.8</w:t>
+              <w:t>1.78</w:t>
             </w:r>
             <w:r>
               <w:rPr>
@@ -657,7 +633,7 @@
                 <w:color w:val="000000"/>
                 <w:lang w:val="en-US" w:eastAsia="es-ES"/>
               </w:rPr>
-              <w:t>5</w:t>
+              <w:t>16</w:t>
             </w:r>
           </w:p>
         </w:tc>
@@ -692,7 +668,23 @@
                 <w:color w:val="000000"/>
                 <w:lang w:val="en-US" w:eastAsia="es-ES"/>
               </w:rPr>
-              <w:t>3.8%</w:t>
+              <w:t>3.</w:t>
+            </w:r>
+            <w:r>
+              <w:rPr>
+                <w:rFonts w:ascii="Calibri" w:eastAsia="Times New Roman" w:hAnsi="Calibri" w:cs="Times New Roman"/>
+                <w:color w:val="000000"/>
+                <w:lang w:val="en-US" w:eastAsia="es-ES"/>
+              </w:rPr>
+              <w:t>56</w:t>
+            </w:r>
+            <w:r>
+              <w:rPr>
+                <w:rFonts w:ascii="Calibri" w:eastAsia="Times New Roman" w:hAnsi="Calibri" w:cs="Times New Roman"/>
+                <w:color w:val="000000"/>
+                <w:lang w:val="en-US" w:eastAsia="es-ES"/>
+              </w:rPr>
+              <w:t>%</w:t>
             </w:r>
           </w:p>
         </w:tc>
@@ -789,7 +781,15 @@
         <w:rPr>
           <w:lang w:val="en-US"/>
         </w:rPr>
-        <w:t>. We chose this method, because SPARQL is specifically designed to work with RDF databases</w:t>
+        <w:t>. We chose this method, because SPARQL is specifically designed to work with RDF data</w:t>
+      </w:r>
+      <w:bookmarkStart w:id="1" w:name="_GoBack"/>
+      <w:bookmarkEnd w:id="1"/>
+      <w:r>
+        <w:rPr>
+          <w:lang w:val="en-US"/>
+        </w:rPr>
+        <w:t>bases</w:t>
       </w:r>
       <w:r>
         <w:rPr>
@@ -864,7 +864,13 @@
         <w:rPr>
           <w:lang w:val="en-US"/>
         </w:rPr>
-        <w:t xml:space="preserve"> (92%, </w:t>
+        <w:t xml:space="preserve"> (95</w:t>
+      </w:r>
+      <w:r>
+        <w:rPr>
+          <w:lang w:val="en-US"/>
+        </w:rPr>
+        <w:t xml:space="preserve">%, </w:t>
       </w:r>
       <w:r>
         <w:rPr>
@@ -1064,15 +1070,7 @@
         <w:rPr>
           <w:lang w:val="en-US"/>
         </w:rPr>
-        <w:t>DBpe</w:t>
-      </w:r>
-      <w:bookmarkStart w:id="1" w:name="_GoBack"/>
-      <w:bookmarkEnd w:id="1"/>
-      <w:r>
-        <w:rPr>
-          <w:lang w:val="en-US"/>
-        </w:rPr>
-        <w:t>dia</w:t>
+        <w:t>DBpedia</w:t>
       </w:r>
       <w:proofErr w:type="spellEnd"/>
       <w:r>
@@ -3143,7 +3141,7 @@
 </file>
 
 <file path=customXml/itemProps1.xml><?xml version="1.0" encoding="utf-8"?>
-<ds:datastoreItem xmlns:ds="http://schemas.openxmlformats.org/officeDocument/2006/customXml" ds:itemID="{BCDF61B1-E384-4B91-A758-C9272A04373C}">
+<ds:datastoreItem xmlns:ds="http://schemas.openxmlformats.org/officeDocument/2006/customXml" ds:itemID="{CC18B9DC-92C5-42C3-9AAE-8A8506505C56}">
   <ds:schemaRefs>
     <ds:schemaRef ds:uri="http://schemas.openxmlformats.org/officeDocument/2006/bibliography"/>
   </ds:schemaRefs>

</xml_diff>